<commit_message>
Se corrige el ordenamiento de la salida
</commit_message>
<xml_diff>
--- a/LoteDePrueba/Documentacion.docx
+++ b/LoteDePrueba/Documentacion.docx
@@ -237,15 +237,21 @@
               <w:spacing w:line="240" w:lineRule="auto"/>
             </w:pPr>
             <w:r>
-              <w:t>2 9 1</w:t>
-            </w:r>
-          </w:p>
-          <w:p>
-            <w:pPr>
-              <w:spacing w:line="240" w:lineRule="auto"/>
-            </w:pPr>
-            <w:r>
-              <w:t>3 10 9 2</w:t>
+              <w:t xml:space="preserve">2 </w:t>
+            </w:r>
+            <w:r>
+              <w:t>1 9</w:t>
+            </w:r>
+          </w:p>
+          <w:p>
+            <w:pPr>
+              <w:spacing w:line="240" w:lineRule="auto"/>
+            </w:pPr>
+            <w:r>
+              <w:t xml:space="preserve">3 </w:t>
+            </w:r>
+            <w:r>
+              <w:t>2 9 10</w:t>
             </w:r>
           </w:p>
           <w:p>
@@ -1617,7 +1623,7 @@
               <w:spacing w:line="240" w:lineRule="auto"/>
             </w:pPr>
             <w:r>
-              <w:t xml:space="preserve">1 2 </w:t>
+              <w:t>1 2</w:t>
             </w:r>
           </w:p>
           <w:p>
@@ -1658,10 +1664,7 @@
         <w:pStyle w:val="Ttulo1"/>
       </w:pPr>
       <w:r>
-        <w:t>Caso</w:t>
-      </w:r>
-      <w:r>
-        <w:t>Fatiga</w:t>
+        <w:t>CasoFatiga</w:t>
       </w:r>
     </w:p>
     <w:p>
@@ -1669,7 +1672,87 @@
         <w:t>Para el caso de fatiga generamos la entrada y salida esperada para un tablero de n x n con el máximo de reinas posibles.</w:t>
       </w:r>
     </w:p>
-    <w:p/>
+    <w:p>
+      <w:pPr>
+        <w:rPr>
+          <w:lang w:val="es-AR"/>
+        </w:rPr>
+      </w:pPr>
+      <w:r>
+        <w:t xml:space="preserve">Para la entrada consideramos que el área del tablero </w:t>
+      </w:r>
+      <w:r>
+        <w:rPr>
+          <w:lang w:val="es-AR"/>
+        </w:rPr>
+        <w:t xml:space="preserve">debe ser igual al máximo de reinas posibles manteniéndose cuadrado, es decir, </w:t>
+      </w:r>
+      <m:oMath>
+        <m:r>
+          <w:rPr>
+            <w:rFonts w:ascii="Cambria Math" w:hAnsi="Cambria Math"/>
+            <w:lang w:val="es-AR"/>
+          </w:rPr>
+          <m:t>n=</m:t>
+        </m:r>
+        <m:rad>
+          <m:radPr>
+            <m:ctrlPr>
+              <w:rPr>
+                <w:rFonts w:ascii="Cambria Math" w:hAnsi="Cambria Math"/>
+                <w:i/>
+                <w:lang w:val="es-AR"/>
+              </w:rPr>
+            </m:ctrlPr>
+          </m:radPr>
+          <m:deg>
+            <m:r>
+              <w:rPr>
+                <w:rFonts w:ascii="Cambria Math" w:hAnsi="Cambria Math"/>
+              </w:rPr>
+              <m:t>2</m:t>
+            </m:r>
+          </m:deg>
+          <m:e>
+            <m:r>
+              <w:rPr>
+                <w:rFonts w:ascii="Cambria Math" w:hAnsi="Cambria Math"/>
+                <w:lang w:val="es-AR"/>
+              </w:rPr>
+              <m:t>50000</m:t>
+            </m:r>
+          </m:e>
+        </m:rad>
+      </m:oMath>
+      <w:r>
+        <w:rPr>
+          <w:lang w:val="es-AR"/>
+        </w:rPr>
+        <w:t xml:space="preserve"> redondeado a entero, por lo que no quedarían espacios vacíos entre reinas.</w:t>
+      </w:r>
+    </w:p>
+    <w:p>
+      <w:pPr>
+        <w:rPr>
+          <w:lang w:val="es-AR"/>
+        </w:rPr>
+      </w:pPr>
+      <w:r>
+        <w:rPr>
+          <w:lang w:val="es-AR"/>
+        </w:rPr>
+        <w:t>Para la salida cada reina debería tener 8 colisiones de la reina más cercana, excepto los lados que tienen 5 colisiones y las esquinas que tienen 3 colisiones.</w:t>
+      </w:r>
+    </w:p>
+    <w:p>
+      <w:pPr>
+        <w:rPr>
+          <w:sz w:val="20"/>
+          <w:szCs w:val="20"/>
+          <w:lang w:val="es-AR"/>
+        </w:rPr>
+      </w:pPr>
+    </w:p>
     <w:tbl>
       <w:tblPr>
         <w:tblStyle w:val="a7"/>
@@ -1736,7 +1819,7 @@
       </w:tr>
       <w:tr>
         <w:trPr>
-          <w:trHeight w:val="3407"/>
+          <w:trHeight w:val="1940"/>
         </w:trPr>
         <w:tc>
           <w:tcPr>
@@ -1794,46 +1877,6 @@
               <w:spacing w:line="240" w:lineRule="auto"/>
             </w:pPr>
             <w:r>
-              <w:t>1 5</w:t>
-            </w:r>
-          </w:p>
-          <w:p>
-            <w:pPr>
-              <w:spacing w:line="240" w:lineRule="auto"/>
-            </w:pPr>
-            <w:r>
-              <w:t>1 6</w:t>
-            </w:r>
-          </w:p>
-          <w:p>
-            <w:pPr>
-              <w:spacing w:line="240" w:lineRule="auto"/>
-            </w:pPr>
-            <w:r>
-              <w:t>1 7</w:t>
-            </w:r>
-          </w:p>
-          <w:p>
-            <w:pPr>
-              <w:spacing w:line="240" w:lineRule="auto"/>
-            </w:pPr>
-            <w:r>
-              <w:t>1 8</w:t>
-            </w:r>
-          </w:p>
-          <w:p>
-            <w:pPr>
-              <w:spacing w:line="240" w:lineRule="auto"/>
-            </w:pPr>
-            <w:r>
-              <w:t>1 9</w:t>
-            </w:r>
-          </w:p>
-          <w:p>
-            <w:pPr>
-              <w:spacing w:line="240" w:lineRule="auto"/>
-            </w:pPr>
-            <w:r>
               <w:t>….</w:t>
             </w:r>
           </w:p>
@@ -1842,22 +1885,6 @@
               <w:spacing w:line="240" w:lineRule="auto"/>
             </w:pPr>
             <w:r>
-              <w:t>223 220</w:t>
-            </w:r>
-          </w:p>
-          <w:p>
-            <w:pPr>
-              <w:spacing w:line="240" w:lineRule="auto"/>
-            </w:pPr>
-            <w:r>
-              <w:t>223 221</w:t>
-            </w:r>
-          </w:p>
-          <w:p>
-            <w:pPr>
-              <w:spacing w:line="240" w:lineRule="auto"/>
-            </w:pPr>
-            <w:r>
               <w:t>223 222</w:t>
             </w:r>
           </w:p>
@@ -1935,62 +1962,6 @@
             </w:pPr>
             <w:r>
               <w:t>5 8 6 230 231 229</w:t>
-            </w:r>
-          </w:p>
-          <w:p>
-            <w:pPr>
-              <w:spacing w:line="240" w:lineRule="auto"/>
-            </w:pPr>
-            <w:r>
-              <w:t>5 9 7 231 232 230</w:t>
-            </w:r>
-          </w:p>
-          <w:p>
-            <w:pPr>
-              <w:spacing w:line="240" w:lineRule="auto"/>
-            </w:pPr>
-            <w:r>
-              <w:t>5 10 8 232 233 231</w:t>
-            </w:r>
-          </w:p>
-          <w:p>
-            <w:pPr>
-              <w:spacing w:line="240" w:lineRule="auto"/>
-            </w:pPr>
-            <w:r>
-              <w:t>5 11 9 233 234 232</w:t>
-            </w:r>
-          </w:p>
-          <w:p>
-            <w:pPr>
-              <w:spacing w:line="240" w:lineRule="auto"/>
-            </w:pPr>
-            <w:r>
-              <w:t>5 12 10 234 235 233</w:t>
-            </w:r>
-          </w:p>
-          <w:p>
-            <w:pPr>
-              <w:spacing w:line="240" w:lineRule="auto"/>
-            </w:pPr>
-            <w:r>
-              <w:t>5 13 11 235 236 234</w:t>
-            </w:r>
-          </w:p>
-          <w:p>
-            <w:pPr>
-              <w:spacing w:line="240" w:lineRule="auto"/>
-            </w:pPr>
-            <w:r>
-              <w:t>5 14 12 236 237 235</w:t>
-            </w:r>
-          </w:p>
-          <w:p>
-            <w:pPr>
-              <w:spacing w:line="240" w:lineRule="auto"/>
-            </w:pPr>
-            <w:r>
-              <w:t>5 15 13 237 238 236</w:t>
             </w:r>
           </w:p>
           <w:p>
@@ -2715,6 +2686,16 @@
       </w:tblCellMar>
     </w:tblPr>
   </w:style>
+  <w:style w:type="character" w:styleId="Textodelmarcadordeposicin">
+    <w:name w:val="Placeholder Text"/>
+    <w:basedOn w:val="Fuentedeprrafopredeter"/>
+    <w:uiPriority w:val="99"/>
+    <w:semiHidden/>
+    <w:rsid w:val="00B70BFB"/>
+    <w:rPr>
+      <w:color w:val="808080"/>
+    </w:rPr>
+  </w:style>
 </w:styles>
 </file>
 

</xml_diff>

<commit_message>
Se agregan Casos de prueba sugeridos por el profesor
</commit_message>
<xml_diff>
--- a/LoteDePrueba/Documentacion.docx
+++ b/LoteDePrueba/Documentacion.docx
@@ -83,8 +83,13 @@
               <w:spacing w:line="240" w:lineRule="auto"/>
             </w:pPr>
             <w:r>
-              <w:t>.out</w:t>
-            </w:r>
+              <w:t>.</w:t>
+            </w:r>
+            <w:proofErr w:type="spellStart"/>
+            <w:r>
+              <w:t>out</w:t>
+            </w:r>
+            <w:proofErr w:type="spellEnd"/>
           </w:p>
         </w:tc>
       </w:tr>
@@ -365,8 +370,13 @@
               <w:spacing w:line="240" w:lineRule="auto"/>
             </w:pPr>
             <w:r>
-              <w:t>.out</w:t>
-            </w:r>
+              <w:t>.</w:t>
+            </w:r>
+            <w:proofErr w:type="spellStart"/>
+            <w:r>
+              <w:t>out</w:t>
+            </w:r>
+            <w:proofErr w:type="spellEnd"/>
           </w:p>
         </w:tc>
       </w:tr>
@@ -455,8 +465,13 @@
     </w:p>
     <w:p>
       <w:r>
-        <w:t>Comprueba que calcule la colisión izq-der</w:t>
-      </w:r>
+        <w:t xml:space="preserve">Comprueba que calcule la colisión </w:t>
+      </w:r>
+      <w:proofErr w:type="spellStart"/>
+      <w:r>
+        <w:t>izq-der</w:t>
+      </w:r>
+      <w:proofErr w:type="spellEnd"/>
     </w:p>
     <w:p/>
     <w:tbl>
@@ -518,8 +533,13 @@
               <w:spacing w:line="240" w:lineRule="auto"/>
             </w:pPr>
             <w:r>
-              <w:t>.out</w:t>
-            </w:r>
+              <w:t>.</w:t>
+            </w:r>
+            <w:proofErr w:type="spellStart"/>
+            <w:r>
+              <w:t>out</w:t>
+            </w:r>
+            <w:proofErr w:type="spellEnd"/>
           </w:p>
         </w:tc>
       </w:tr>
@@ -674,8 +694,13 @@
               <w:spacing w:line="240" w:lineRule="auto"/>
             </w:pPr>
             <w:r>
-              <w:t>.out</w:t>
-            </w:r>
+              <w:t>.</w:t>
+            </w:r>
+            <w:proofErr w:type="spellStart"/>
+            <w:r>
+              <w:t>out</w:t>
+            </w:r>
+            <w:proofErr w:type="spellEnd"/>
           </w:p>
         </w:tc>
       </w:tr>
@@ -830,8 +855,13 @@
               <w:spacing w:line="240" w:lineRule="auto"/>
             </w:pPr>
             <w:r>
-              <w:t>.out</w:t>
-            </w:r>
+              <w:t>.</w:t>
+            </w:r>
+            <w:proofErr w:type="spellStart"/>
+            <w:r>
+              <w:t>out</w:t>
+            </w:r>
+            <w:proofErr w:type="spellEnd"/>
           </w:p>
         </w:tc>
       </w:tr>
@@ -985,8 +1015,13 @@
               <w:spacing w:line="240" w:lineRule="auto"/>
             </w:pPr>
             <w:r>
-              <w:t>.out</w:t>
-            </w:r>
+              <w:t>.</w:t>
+            </w:r>
+            <w:proofErr w:type="spellStart"/>
+            <w:r>
+              <w:t>out</w:t>
+            </w:r>
+            <w:proofErr w:type="spellEnd"/>
           </w:p>
         </w:tc>
       </w:tr>
@@ -1109,7 +1144,15 @@
         <w:t>C</w:t>
       </w:r>
       <w:r>
-        <w:t>omprueba que no repita izq-der y que agarre el más cercano</w:t>
+        <w:t xml:space="preserve">omprueba que no repita </w:t>
+      </w:r>
+      <w:proofErr w:type="spellStart"/>
+      <w:r>
+        <w:t>izq-der</w:t>
+      </w:r>
+      <w:proofErr w:type="spellEnd"/>
+      <w:r>
+        <w:t xml:space="preserve"> y que agarre el más cercano</w:t>
       </w:r>
     </w:p>
     <w:p/>
@@ -1172,8 +1215,13 @@
               <w:spacing w:line="240" w:lineRule="auto"/>
             </w:pPr>
             <w:r>
-              <w:t>.out</w:t>
-            </w:r>
+              <w:t>.</w:t>
+            </w:r>
+            <w:proofErr w:type="spellStart"/>
+            <w:r>
+              <w:t>out</w:t>
+            </w:r>
+            <w:proofErr w:type="spellEnd"/>
           </w:p>
         </w:tc>
       </w:tr>
@@ -1361,8 +1409,13 @@
               <w:spacing w:line="240" w:lineRule="auto"/>
             </w:pPr>
             <w:r>
-              <w:t>.out</w:t>
-            </w:r>
+              <w:t>.</w:t>
+            </w:r>
+            <w:proofErr w:type="spellStart"/>
+            <w:r>
+              <w:t>out</w:t>
+            </w:r>
+            <w:proofErr w:type="spellEnd"/>
           </w:p>
         </w:tc>
       </w:tr>
@@ -1549,8 +1602,13 @@
               <w:spacing w:line="240" w:lineRule="auto"/>
             </w:pPr>
             <w:r>
-              <w:t>.out</w:t>
-            </w:r>
+              <w:t>.</w:t>
+            </w:r>
+            <w:proofErr w:type="spellStart"/>
+            <w:r>
+              <w:t>out</w:t>
+            </w:r>
+            <w:proofErr w:type="spellEnd"/>
           </w:p>
         </w:tc>
       </w:tr>
@@ -1663,9 +1721,11 @@
       <w:pPr>
         <w:pStyle w:val="Ttulo1"/>
       </w:pPr>
+      <w:proofErr w:type="spellStart"/>
       <w:r>
         <w:t>CasoFatiga</w:t>
       </w:r>
+      <w:proofErr w:type="spellEnd"/>
     </w:p>
     <w:p>
       <w:r>
@@ -1812,8 +1872,13 @@
               <w:spacing w:line="240" w:lineRule="auto"/>
             </w:pPr>
             <w:r>
-              <w:t>.out</w:t>
-            </w:r>
+              <w:t>.</w:t>
+            </w:r>
+            <w:proofErr w:type="spellStart"/>
+            <w:r>
+              <w:t>out</w:t>
+            </w:r>
+            <w:proofErr w:type="spellEnd"/>
           </w:p>
         </w:tc>
       </w:tr>
@@ -1970,6 +2035,1071 @@
             </w:pPr>
             <w:r>
               <w:t>…</w:t>
+            </w:r>
+          </w:p>
+        </w:tc>
+      </w:tr>
+    </w:tbl>
+    <w:p/>
+    <w:p>
+      <w:pPr>
+        <w:pStyle w:val="Ttulo"/>
+        <w:jc w:val="center"/>
+      </w:pPr>
+      <w:r>
+        <w:lastRenderedPageBreak/>
+        <w:t>Casos propuestos por el profesor</w:t>
+      </w:r>
+    </w:p>
+    <w:p>
+      <w:pPr>
+        <w:pStyle w:val="Ttulo1"/>
+      </w:pPr>
+      <w:r>
+        <w:t>Caso0</w:t>
+      </w:r>
+      <w:r>
+        <w:t>1</w:t>
+      </w:r>
+      <w:r>
+        <w:t>_</w:t>
+      </w:r>
+      <w:r>
+        <w:t>Cantidades-minimas</w:t>
+      </w:r>
+    </w:p>
+    <w:p>
+      <w:r>
+        <w:t xml:space="preserve">Comprueba </w:t>
+      </w:r>
+      <w:r>
+        <w:t>que devuelva bien con una sola reina.</w:t>
+      </w:r>
+    </w:p>
+    <w:p/>
+    <w:tbl>
+      <w:tblPr>
+        <w:tblStyle w:val="a7"/>
+        <w:tblW w:w="9029" w:type="dxa"/>
+        <w:tblInd w:w="0" w:type="dxa"/>
+        <w:tblBorders>
+          <w:top w:val="single" w:sz="8" w:space="0" w:color="000000"/>
+          <w:left w:val="single" w:sz="8" w:space="0" w:color="000000"/>
+          <w:bottom w:val="single" w:sz="8" w:space="0" w:color="000000"/>
+          <w:right w:val="single" w:sz="8" w:space="0" w:color="000000"/>
+          <w:insideH w:val="single" w:sz="8" w:space="0" w:color="000000"/>
+          <w:insideV w:val="single" w:sz="8" w:space="0" w:color="000000"/>
+        </w:tblBorders>
+        <w:tblLayout w:type="fixed"/>
+        <w:tblLook w:val="0600" w:firstRow="0" w:lastRow="0" w:firstColumn="0" w:lastColumn="0" w:noHBand="1" w:noVBand="1"/>
+      </w:tblPr>
+      <w:tblGrid>
+        <w:gridCol w:w="4514"/>
+        <w:gridCol w:w="4515"/>
+      </w:tblGrid>
+      <w:tr>
+        <w:tc>
+          <w:tcPr>
+            <w:tcW w:w="4514" w:type="dxa"/>
+            <w:shd w:val="clear" w:color="auto" w:fill="auto"/>
+            <w:tcMar>
+              <w:top w:w="100" w:type="dxa"/>
+              <w:left w:w="100" w:type="dxa"/>
+              <w:bottom w:w="100" w:type="dxa"/>
+              <w:right w:w="100" w:type="dxa"/>
+            </w:tcMar>
+          </w:tcPr>
+          <w:p>
+            <w:pPr>
+              <w:widowControl w:val="0"/>
+              <w:spacing w:line="240" w:lineRule="auto"/>
+            </w:pPr>
+            <w:r>
+              <w:t>.in</w:t>
+            </w:r>
+          </w:p>
+        </w:tc>
+        <w:tc>
+          <w:tcPr>
+            <w:tcW w:w="4514" w:type="dxa"/>
+            <w:shd w:val="clear" w:color="auto" w:fill="auto"/>
+            <w:tcMar>
+              <w:top w:w="100" w:type="dxa"/>
+              <w:left w:w="100" w:type="dxa"/>
+              <w:bottom w:w="100" w:type="dxa"/>
+              <w:right w:w="100" w:type="dxa"/>
+            </w:tcMar>
+          </w:tcPr>
+          <w:p>
+            <w:pPr>
+              <w:widowControl w:val="0"/>
+              <w:spacing w:line="240" w:lineRule="auto"/>
+            </w:pPr>
+            <w:r>
+              <w:t>.</w:t>
+            </w:r>
+            <w:proofErr w:type="spellStart"/>
+            <w:r>
+              <w:t>out</w:t>
+            </w:r>
+            <w:proofErr w:type="spellEnd"/>
+          </w:p>
+        </w:tc>
+      </w:tr>
+      <w:tr>
+        <w:tc>
+          <w:tcPr>
+            <w:tcW w:w="4514" w:type="dxa"/>
+            <w:shd w:val="clear" w:color="auto" w:fill="auto"/>
+            <w:tcMar>
+              <w:top w:w="100" w:type="dxa"/>
+              <w:left w:w="100" w:type="dxa"/>
+              <w:bottom w:w="100" w:type="dxa"/>
+              <w:right w:w="100" w:type="dxa"/>
+            </w:tcMar>
+          </w:tcPr>
+          <w:p>
+            <w:pPr>
+              <w:spacing w:line="240" w:lineRule="auto"/>
+            </w:pPr>
+            <w:r>
+              <w:t>1 1</w:t>
+            </w:r>
+          </w:p>
+          <w:p>
+            <w:pPr>
+              <w:spacing w:line="240" w:lineRule="auto"/>
+            </w:pPr>
+            <w:r>
+              <w:t>1 1</w:t>
+            </w:r>
+          </w:p>
+        </w:tc>
+        <w:tc>
+          <w:tcPr>
+            <w:tcW w:w="4514" w:type="dxa"/>
+            <w:shd w:val="clear" w:color="auto" w:fill="auto"/>
+            <w:tcMar>
+              <w:top w:w="100" w:type="dxa"/>
+              <w:left w:w="100" w:type="dxa"/>
+              <w:bottom w:w="100" w:type="dxa"/>
+              <w:right w:w="100" w:type="dxa"/>
+            </w:tcMar>
+          </w:tcPr>
+          <w:p>
+            <w:pPr>
+              <w:spacing w:line="240" w:lineRule="auto"/>
+            </w:pPr>
+            <w:r>
+              <w:t>0</w:t>
+            </w:r>
+          </w:p>
+          <w:p>
+            <w:pPr>
+              <w:spacing w:line="240" w:lineRule="auto"/>
+            </w:pPr>
+          </w:p>
+        </w:tc>
+      </w:tr>
+    </w:tbl>
+    <w:p/>
+    <w:p>
+      <w:pPr>
+        <w:pStyle w:val="Ttulo1"/>
+      </w:pPr>
+      <w:r>
+        <w:t>Caso0</w:t>
+      </w:r>
+      <w:r>
+        <w:t>2</w:t>
+      </w:r>
+      <w:r>
+        <w:t>_</w:t>
+      </w:r>
+      <w:r>
+        <w:t>Conflictos-reciprocos</w:t>
+      </w:r>
+    </w:p>
+    <w:p>
+      <w:r>
+        <w:t xml:space="preserve">Comprueba que </w:t>
+      </w:r>
+      <w:r>
+        <w:t>detecte los conflictos desde todas las reinas.</w:t>
+      </w:r>
+    </w:p>
+    <w:p/>
+    <w:tbl>
+      <w:tblPr>
+        <w:tblStyle w:val="a7"/>
+        <w:tblW w:w="9029" w:type="dxa"/>
+        <w:tblInd w:w="0" w:type="dxa"/>
+        <w:tblBorders>
+          <w:top w:val="single" w:sz="8" w:space="0" w:color="000000"/>
+          <w:left w:val="single" w:sz="8" w:space="0" w:color="000000"/>
+          <w:bottom w:val="single" w:sz="8" w:space="0" w:color="000000"/>
+          <w:right w:val="single" w:sz="8" w:space="0" w:color="000000"/>
+          <w:insideH w:val="single" w:sz="8" w:space="0" w:color="000000"/>
+          <w:insideV w:val="single" w:sz="8" w:space="0" w:color="000000"/>
+        </w:tblBorders>
+        <w:tblLayout w:type="fixed"/>
+        <w:tblLook w:val="0600" w:firstRow="0" w:lastRow="0" w:firstColumn="0" w:lastColumn="0" w:noHBand="1" w:noVBand="1"/>
+      </w:tblPr>
+      <w:tblGrid>
+        <w:gridCol w:w="4514"/>
+        <w:gridCol w:w="4515"/>
+      </w:tblGrid>
+      <w:tr>
+        <w:tc>
+          <w:tcPr>
+            <w:tcW w:w="4514" w:type="dxa"/>
+            <w:shd w:val="clear" w:color="auto" w:fill="auto"/>
+            <w:tcMar>
+              <w:top w:w="100" w:type="dxa"/>
+              <w:left w:w="100" w:type="dxa"/>
+              <w:bottom w:w="100" w:type="dxa"/>
+              <w:right w:w="100" w:type="dxa"/>
+            </w:tcMar>
+          </w:tcPr>
+          <w:p>
+            <w:pPr>
+              <w:widowControl w:val="0"/>
+              <w:spacing w:line="240" w:lineRule="auto"/>
+            </w:pPr>
+            <w:r>
+              <w:t>.in</w:t>
+            </w:r>
+          </w:p>
+        </w:tc>
+        <w:tc>
+          <w:tcPr>
+            <w:tcW w:w="4514" w:type="dxa"/>
+            <w:shd w:val="clear" w:color="auto" w:fill="auto"/>
+            <w:tcMar>
+              <w:top w:w="100" w:type="dxa"/>
+              <w:left w:w="100" w:type="dxa"/>
+              <w:bottom w:w="100" w:type="dxa"/>
+              <w:right w:w="100" w:type="dxa"/>
+            </w:tcMar>
+          </w:tcPr>
+          <w:p>
+            <w:pPr>
+              <w:widowControl w:val="0"/>
+              <w:spacing w:line="240" w:lineRule="auto"/>
+            </w:pPr>
+            <w:r>
+              <w:t>.</w:t>
+            </w:r>
+            <w:proofErr w:type="spellStart"/>
+            <w:r>
+              <w:t>out</w:t>
+            </w:r>
+            <w:proofErr w:type="spellEnd"/>
+          </w:p>
+        </w:tc>
+      </w:tr>
+      <w:tr>
+        <w:trPr>
+          <w:trHeight w:val="176"/>
+        </w:trPr>
+        <w:tc>
+          <w:tcPr>
+            <w:tcW w:w="4514" w:type="dxa"/>
+            <w:shd w:val="clear" w:color="auto" w:fill="auto"/>
+            <w:tcMar>
+              <w:top w:w="100" w:type="dxa"/>
+              <w:left w:w="100" w:type="dxa"/>
+              <w:bottom w:w="100" w:type="dxa"/>
+              <w:right w:w="100" w:type="dxa"/>
+            </w:tcMar>
+          </w:tcPr>
+          <w:p>
+            <w:pPr>
+              <w:spacing w:line="240" w:lineRule="auto"/>
+            </w:pPr>
+            <w:r>
+              <w:t>2 2</w:t>
+            </w:r>
+          </w:p>
+          <w:p>
+            <w:pPr>
+              <w:spacing w:line="240" w:lineRule="auto"/>
+            </w:pPr>
+            <w:r>
+              <w:t>1 1</w:t>
+            </w:r>
+          </w:p>
+          <w:p>
+            <w:pPr>
+              <w:spacing w:line="240" w:lineRule="auto"/>
+            </w:pPr>
+            <w:r>
+              <w:t>2 2</w:t>
+            </w:r>
+          </w:p>
+        </w:tc>
+        <w:tc>
+          <w:tcPr>
+            <w:tcW w:w="4514" w:type="dxa"/>
+            <w:shd w:val="clear" w:color="auto" w:fill="auto"/>
+            <w:tcMar>
+              <w:top w:w="100" w:type="dxa"/>
+              <w:left w:w="100" w:type="dxa"/>
+              <w:bottom w:w="100" w:type="dxa"/>
+              <w:right w:w="100" w:type="dxa"/>
+            </w:tcMar>
+          </w:tcPr>
+          <w:p>
+            <w:pPr>
+              <w:spacing w:line="240" w:lineRule="auto"/>
+            </w:pPr>
+            <w:r>
+              <w:t>1 2</w:t>
+            </w:r>
+          </w:p>
+          <w:p>
+            <w:pPr>
+              <w:spacing w:line="240" w:lineRule="auto"/>
+            </w:pPr>
+            <w:r>
+              <w:t>1 1</w:t>
+            </w:r>
+          </w:p>
+        </w:tc>
+      </w:tr>
+    </w:tbl>
+    <w:p/>
+    <w:p>
+      <w:pPr>
+        <w:pStyle w:val="Ttulo1"/>
+      </w:pPr>
+      <w:r>
+        <w:t>Caso0</w:t>
+      </w:r>
+      <w:r>
+        <w:t>3</w:t>
+      </w:r>
+      <w:r>
+        <w:t>_</w:t>
+      </w:r>
+      <w:r>
+        <w:t>Tablero-lleno</w:t>
+      </w:r>
+    </w:p>
+    <w:p>
+      <w:r>
+        <w:t xml:space="preserve">Comprueba que </w:t>
+      </w:r>
+      <w:r>
+        <w:t>coloque correctamente los conflictos para los límites del tablero</w:t>
+      </w:r>
+      <w:r>
+        <w:t>.</w:t>
+      </w:r>
+    </w:p>
+    <w:p/>
+    <w:tbl>
+      <w:tblPr>
+        <w:tblStyle w:val="a7"/>
+        <w:tblW w:w="9029" w:type="dxa"/>
+        <w:tblInd w:w="0" w:type="dxa"/>
+        <w:tblBorders>
+          <w:top w:val="single" w:sz="8" w:space="0" w:color="000000"/>
+          <w:left w:val="single" w:sz="8" w:space="0" w:color="000000"/>
+          <w:bottom w:val="single" w:sz="8" w:space="0" w:color="000000"/>
+          <w:right w:val="single" w:sz="8" w:space="0" w:color="000000"/>
+          <w:insideH w:val="single" w:sz="8" w:space="0" w:color="000000"/>
+          <w:insideV w:val="single" w:sz="8" w:space="0" w:color="000000"/>
+        </w:tblBorders>
+        <w:tblLayout w:type="fixed"/>
+        <w:tblLook w:val="0600" w:firstRow="0" w:lastRow="0" w:firstColumn="0" w:lastColumn="0" w:noHBand="1" w:noVBand="1"/>
+      </w:tblPr>
+      <w:tblGrid>
+        <w:gridCol w:w="4514"/>
+        <w:gridCol w:w="4515"/>
+      </w:tblGrid>
+      <w:tr>
+        <w:tc>
+          <w:tcPr>
+            <w:tcW w:w="4514" w:type="dxa"/>
+            <w:shd w:val="clear" w:color="auto" w:fill="auto"/>
+            <w:tcMar>
+              <w:top w:w="100" w:type="dxa"/>
+              <w:left w:w="100" w:type="dxa"/>
+              <w:bottom w:w="100" w:type="dxa"/>
+              <w:right w:w="100" w:type="dxa"/>
+            </w:tcMar>
+          </w:tcPr>
+          <w:p>
+            <w:pPr>
+              <w:widowControl w:val="0"/>
+              <w:spacing w:line="240" w:lineRule="auto"/>
+            </w:pPr>
+            <w:r>
+              <w:t>.in</w:t>
+            </w:r>
+          </w:p>
+        </w:tc>
+        <w:tc>
+          <w:tcPr>
+            <w:tcW w:w="4514" w:type="dxa"/>
+            <w:shd w:val="clear" w:color="auto" w:fill="auto"/>
+            <w:tcMar>
+              <w:top w:w="100" w:type="dxa"/>
+              <w:left w:w="100" w:type="dxa"/>
+              <w:bottom w:w="100" w:type="dxa"/>
+              <w:right w:w="100" w:type="dxa"/>
+            </w:tcMar>
+          </w:tcPr>
+          <w:p>
+            <w:pPr>
+              <w:widowControl w:val="0"/>
+              <w:spacing w:line="240" w:lineRule="auto"/>
+            </w:pPr>
+            <w:r>
+              <w:t>.</w:t>
+            </w:r>
+            <w:proofErr w:type="spellStart"/>
+            <w:r>
+              <w:t>out</w:t>
+            </w:r>
+            <w:proofErr w:type="spellEnd"/>
+          </w:p>
+        </w:tc>
+      </w:tr>
+      <w:tr>
+        <w:trPr>
+          <w:trHeight w:val="176"/>
+        </w:trPr>
+        <w:tc>
+          <w:tcPr>
+            <w:tcW w:w="4514" w:type="dxa"/>
+            <w:shd w:val="clear" w:color="auto" w:fill="auto"/>
+            <w:tcMar>
+              <w:top w:w="100" w:type="dxa"/>
+              <w:left w:w="100" w:type="dxa"/>
+              <w:bottom w:w="100" w:type="dxa"/>
+              <w:right w:w="100" w:type="dxa"/>
+            </w:tcMar>
+          </w:tcPr>
+          <w:p>
+            <w:pPr>
+              <w:spacing w:line="240" w:lineRule="auto"/>
+            </w:pPr>
+            <w:r>
+              <w:t>3 9</w:t>
+            </w:r>
+          </w:p>
+          <w:p>
+            <w:pPr>
+              <w:spacing w:line="240" w:lineRule="auto"/>
+            </w:pPr>
+            <w:r>
+              <w:t>1 1</w:t>
+            </w:r>
+          </w:p>
+          <w:p>
+            <w:pPr>
+              <w:spacing w:line="240" w:lineRule="auto"/>
+            </w:pPr>
+            <w:r>
+              <w:t>1 2</w:t>
+            </w:r>
+          </w:p>
+          <w:p>
+            <w:pPr>
+              <w:spacing w:line="240" w:lineRule="auto"/>
+            </w:pPr>
+            <w:r>
+              <w:t>1 3</w:t>
+            </w:r>
+          </w:p>
+          <w:p>
+            <w:pPr>
+              <w:spacing w:line="240" w:lineRule="auto"/>
+            </w:pPr>
+            <w:r>
+              <w:t>2 1</w:t>
+            </w:r>
+          </w:p>
+          <w:p>
+            <w:pPr>
+              <w:spacing w:line="240" w:lineRule="auto"/>
+            </w:pPr>
+            <w:r>
+              <w:t>2 2</w:t>
+            </w:r>
+          </w:p>
+          <w:p>
+            <w:pPr>
+              <w:spacing w:line="240" w:lineRule="auto"/>
+            </w:pPr>
+            <w:r>
+              <w:t>2 3</w:t>
+            </w:r>
+          </w:p>
+          <w:p>
+            <w:pPr>
+              <w:spacing w:line="240" w:lineRule="auto"/>
+            </w:pPr>
+            <w:r>
+              <w:t>3 1</w:t>
+            </w:r>
+          </w:p>
+          <w:p>
+            <w:pPr>
+              <w:spacing w:line="240" w:lineRule="auto"/>
+            </w:pPr>
+            <w:r>
+              <w:t>3 2</w:t>
+            </w:r>
+          </w:p>
+          <w:p>
+            <w:pPr>
+              <w:spacing w:line="240" w:lineRule="auto"/>
+            </w:pPr>
+            <w:r>
+              <w:t>3 3</w:t>
+            </w:r>
+          </w:p>
+        </w:tc>
+        <w:tc>
+          <w:tcPr>
+            <w:tcW w:w="4514" w:type="dxa"/>
+            <w:shd w:val="clear" w:color="auto" w:fill="auto"/>
+            <w:tcMar>
+              <w:top w:w="100" w:type="dxa"/>
+              <w:left w:w="100" w:type="dxa"/>
+              <w:bottom w:w="100" w:type="dxa"/>
+              <w:right w:w="100" w:type="dxa"/>
+            </w:tcMar>
+          </w:tcPr>
+          <w:p>
+            <w:pPr>
+              <w:spacing w:line="240" w:lineRule="auto"/>
+            </w:pPr>
+            <w:r>
+              <w:t>3 2 4 5</w:t>
+            </w:r>
+          </w:p>
+          <w:p>
+            <w:pPr>
+              <w:spacing w:line="240" w:lineRule="auto"/>
+            </w:pPr>
+            <w:r>
+              <w:t>5 1 3 4 5 6</w:t>
+            </w:r>
+          </w:p>
+          <w:p>
+            <w:pPr>
+              <w:spacing w:line="240" w:lineRule="auto"/>
+            </w:pPr>
+            <w:r>
+              <w:t>3 2 5 6</w:t>
+            </w:r>
+          </w:p>
+          <w:p>
+            <w:pPr>
+              <w:spacing w:line="240" w:lineRule="auto"/>
+            </w:pPr>
+            <w:r>
+              <w:t>5 1 2 5 7 8</w:t>
+            </w:r>
+          </w:p>
+          <w:p>
+            <w:pPr>
+              <w:spacing w:line="240" w:lineRule="auto"/>
+            </w:pPr>
+            <w:r>
+              <w:t>8 1 2 3 4 6 7 8 9</w:t>
+            </w:r>
+          </w:p>
+          <w:p>
+            <w:pPr>
+              <w:spacing w:line="240" w:lineRule="auto"/>
+            </w:pPr>
+            <w:r>
+              <w:t>5 2 3 5 8 9</w:t>
+            </w:r>
+          </w:p>
+          <w:p>
+            <w:pPr>
+              <w:spacing w:line="240" w:lineRule="auto"/>
+            </w:pPr>
+            <w:r>
+              <w:t>3 4 5 8</w:t>
+            </w:r>
+          </w:p>
+          <w:p>
+            <w:pPr>
+              <w:spacing w:line="240" w:lineRule="auto"/>
+            </w:pPr>
+            <w:r>
+              <w:t>5 4 5 6 7 9</w:t>
+            </w:r>
+          </w:p>
+          <w:p>
+            <w:pPr>
+              <w:spacing w:line="240" w:lineRule="auto"/>
+            </w:pPr>
+            <w:r>
+              <w:t>3 5 6 8</w:t>
+            </w:r>
+          </w:p>
+        </w:tc>
+      </w:tr>
+    </w:tbl>
+    <w:p/>
+    <w:p/>
+    <w:p>
+      <w:pPr>
+        <w:pStyle w:val="Ttulo1"/>
+      </w:pPr>
+      <w:r>
+        <w:lastRenderedPageBreak/>
+        <w:t>Caso0</w:t>
+      </w:r>
+      <w:r>
+        <w:t>4</w:t>
+      </w:r>
+      <w:r>
+        <w:t>_</w:t>
+      </w:r>
+      <w:r>
+        <w:t>Tres-en-linea</w:t>
+      </w:r>
+    </w:p>
+    <w:p>
+      <w:r>
+        <w:t>Comprueba que tome el conflicto más cercano en la salida.</w:t>
+      </w:r>
+    </w:p>
+    <w:p/>
+    <w:tbl>
+      <w:tblPr>
+        <w:tblStyle w:val="a7"/>
+        <w:tblW w:w="9029" w:type="dxa"/>
+        <w:tblInd w:w="0" w:type="dxa"/>
+        <w:tblBorders>
+          <w:top w:val="single" w:sz="8" w:space="0" w:color="000000"/>
+          <w:left w:val="single" w:sz="8" w:space="0" w:color="000000"/>
+          <w:bottom w:val="single" w:sz="8" w:space="0" w:color="000000"/>
+          <w:right w:val="single" w:sz="8" w:space="0" w:color="000000"/>
+          <w:insideH w:val="single" w:sz="8" w:space="0" w:color="000000"/>
+          <w:insideV w:val="single" w:sz="8" w:space="0" w:color="000000"/>
+        </w:tblBorders>
+        <w:tblLayout w:type="fixed"/>
+        <w:tblLook w:val="0600" w:firstRow="0" w:lastRow="0" w:firstColumn="0" w:lastColumn="0" w:noHBand="1" w:noVBand="1"/>
+      </w:tblPr>
+      <w:tblGrid>
+        <w:gridCol w:w="4514"/>
+        <w:gridCol w:w="4515"/>
+      </w:tblGrid>
+      <w:tr>
+        <w:tc>
+          <w:tcPr>
+            <w:tcW w:w="4514" w:type="dxa"/>
+            <w:shd w:val="clear" w:color="auto" w:fill="auto"/>
+            <w:tcMar>
+              <w:top w:w="100" w:type="dxa"/>
+              <w:left w:w="100" w:type="dxa"/>
+              <w:bottom w:w="100" w:type="dxa"/>
+              <w:right w:w="100" w:type="dxa"/>
+            </w:tcMar>
+          </w:tcPr>
+          <w:p>
+            <w:pPr>
+              <w:widowControl w:val="0"/>
+              <w:spacing w:line="240" w:lineRule="auto"/>
+            </w:pPr>
+            <w:r>
+              <w:t>.in</w:t>
+            </w:r>
+          </w:p>
+        </w:tc>
+        <w:tc>
+          <w:tcPr>
+            <w:tcW w:w="4514" w:type="dxa"/>
+            <w:shd w:val="clear" w:color="auto" w:fill="auto"/>
+            <w:tcMar>
+              <w:top w:w="100" w:type="dxa"/>
+              <w:left w:w="100" w:type="dxa"/>
+              <w:bottom w:w="100" w:type="dxa"/>
+              <w:right w:w="100" w:type="dxa"/>
+            </w:tcMar>
+          </w:tcPr>
+          <w:p>
+            <w:pPr>
+              <w:widowControl w:val="0"/>
+              <w:spacing w:line="240" w:lineRule="auto"/>
+            </w:pPr>
+            <w:r>
+              <w:t>.</w:t>
+            </w:r>
+            <w:proofErr w:type="spellStart"/>
+            <w:r>
+              <w:t>out</w:t>
+            </w:r>
+            <w:proofErr w:type="spellEnd"/>
+          </w:p>
+        </w:tc>
+      </w:tr>
+      <w:tr>
+        <w:trPr>
+          <w:trHeight w:val="176"/>
+        </w:trPr>
+        <w:tc>
+          <w:tcPr>
+            <w:tcW w:w="4514" w:type="dxa"/>
+            <w:shd w:val="clear" w:color="auto" w:fill="auto"/>
+            <w:tcMar>
+              <w:top w:w="100" w:type="dxa"/>
+              <w:left w:w="100" w:type="dxa"/>
+              <w:bottom w:w="100" w:type="dxa"/>
+              <w:right w:w="100" w:type="dxa"/>
+            </w:tcMar>
+          </w:tcPr>
+          <w:p>
+            <w:pPr>
+              <w:spacing w:line="240" w:lineRule="auto"/>
+            </w:pPr>
+            <w:r>
+              <w:t>5 3</w:t>
+            </w:r>
+          </w:p>
+          <w:p>
+            <w:pPr>
+              <w:spacing w:line="240" w:lineRule="auto"/>
+            </w:pPr>
+            <w:r>
+              <w:t>3 2</w:t>
+            </w:r>
+          </w:p>
+          <w:p>
+            <w:pPr>
+              <w:spacing w:line="240" w:lineRule="auto"/>
+            </w:pPr>
+            <w:r>
+              <w:t>3 3</w:t>
+            </w:r>
+          </w:p>
+          <w:p>
+            <w:pPr>
+              <w:spacing w:line="240" w:lineRule="auto"/>
+            </w:pPr>
+            <w:r>
+              <w:t>3 4</w:t>
+            </w:r>
+          </w:p>
+        </w:tc>
+        <w:tc>
+          <w:tcPr>
+            <w:tcW w:w="4514" w:type="dxa"/>
+            <w:shd w:val="clear" w:color="auto" w:fill="auto"/>
+            <w:tcMar>
+              <w:top w:w="100" w:type="dxa"/>
+              <w:left w:w="100" w:type="dxa"/>
+              <w:bottom w:w="100" w:type="dxa"/>
+              <w:right w:w="100" w:type="dxa"/>
+            </w:tcMar>
+          </w:tcPr>
+          <w:p>
+            <w:pPr>
+              <w:spacing w:line="240" w:lineRule="auto"/>
+            </w:pPr>
+            <w:r>
+              <w:t>1 2</w:t>
+            </w:r>
+          </w:p>
+          <w:p>
+            <w:pPr>
+              <w:spacing w:line="240" w:lineRule="auto"/>
+            </w:pPr>
+            <w:r>
+              <w:t>2 1 3</w:t>
+            </w:r>
+          </w:p>
+          <w:p>
+            <w:pPr>
+              <w:spacing w:line="240" w:lineRule="auto"/>
+            </w:pPr>
+            <w:r>
+              <w:t>1 2</w:t>
+            </w:r>
+          </w:p>
+        </w:tc>
+      </w:tr>
+    </w:tbl>
+    <w:p/>
+    <w:p>
+      <w:pPr>
+        <w:pStyle w:val="Ttulo1"/>
+      </w:pPr>
+      <w:r>
+        <w:t>Caso0</w:t>
+      </w:r>
+      <w:r>
+        <w:t>5</w:t>
+      </w:r>
+      <w:r>
+        <w:t>_</w:t>
+      </w:r>
+      <w:r>
+        <w:t>CruzX</w:t>
+      </w:r>
+    </w:p>
+    <w:p>
+      <w:r>
+        <w:t>Comprueba que tome el conflicto más cercano en la salida.</w:t>
+      </w:r>
+    </w:p>
+    <w:p/>
+    <w:tbl>
+      <w:tblPr>
+        <w:tblStyle w:val="a7"/>
+        <w:tblW w:w="9029" w:type="dxa"/>
+        <w:tblInd w:w="0" w:type="dxa"/>
+        <w:tblBorders>
+          <w:top w:val="single" w:sz="8" w:space="0" w:color="000000"/>
+          <w:left w:val="single" w:sz="8" w:space="0" w:color="000000"/>
+          <w:bottom w:val="single" w:sz="8" w:space="0" w:color="000000"/>
+          <w:right w:val="single" w:sz="8" w:space="0" w:color="000000"/>
+          <w:insideH w:val="single" w:sz="8" w:space="0" w:color="000000"/>
+          <w:insideV w:val="single" w:sz="8" w:space="0" w:color="000000"/>
+        </w:tblBorders>
+        <w:tblLayout w:type="fixed"/>
+        <w:tblLook w:val="0600" w:firstRow="0" w:lastRow="0" w:firstColumn="0" w:lastColumn="0" w:noHBand="1" w:noVBand="1"/>
+      </w:tblPr>
+      <w:tblGrid>
+        <w:gridCol w:w="4514"/>
+        <w:gridCol w:w="4515"/>
+      </w:tblGrid>
+      <w:tr>
+        <w:tc>
+          <w:tcPr>
+            <w:tcW w:w="4514" w:type="dxa"/>
+            <w:shd w:val="clear" w:color="auto" w:fill="auto"/>
+            <w:tcMar>
+              <w:top w:w="100" w:type="dxa"/>
+              <w:left w:w="100" w:type="dxa"/>
+              <w:bottom w:w="100" w:type="dxa"/>
+              <w:right w:w="100" w:type="dxa"/>
+            </w:tcMar>
+          </w:tcPr>
+          <w:p>
+            <w:pPr>
+              <w:widowControl w:val="0"/>
+              <w:spacing w:line="240" w:lineRule="auto"/>
+            </w:pPr>
+            <w:r>
+              <w:t>.in</w:t>
+            </w:r>
+          </w:p>
+        </w:tc>
+        <w:tc>
+          <w:tcPr>
+            <w:tcW w:w="4514" w:type="dxa"/>
+            <w:shd w:val="clear" w:color="auto" w:fill="auto"/>
+            <w:tcMar>
+              <w:top w:w="100" w:type="dxa"/>
+              <w:left w:w="100" w:type="dxa"/>
+              <w:bottom w:w="100" w:type="dxa"/>
+              <w:right w:w="100" w:type="dxa"/>
+            </w:tcMar>
+          </w:tcPr>
+          <w:p>
+            <w:pPr>
+              <w:widowControl w:val="0"/>
+              <w:spacing w:line="240" w:lineRule="auto"/>
+            </w:pPr>
+            <w:r>
+              <w:t>.</w:t>
+            </w:r>
+            <w:proofErr w:type="spellStart"/>
+            <w:r>
+              <w:t>out</w:t>
+            </w:r>
+            <w:proofErr w:type="spellEnd"/>
+          </w:p>
+        </w:tc>
+      </w:tr>
+      <w:tr>
+        <w:trPr>
+          <w:trHeight w:val="176"/>
+        </w:trPr>
+        <w:tc>
+          <w:tcPr>
+            <w:tcW w:w="4514" w:type="dxa"/>
+            <w:shd w:val="clear" w:color="auto" w:fill="auto"/>
+            <w:tcMar>
+              <w:top w:w="100" w:type="dxa"/>
+              <w:left w:w="100" w:type="dxa"/>
+              <w:bottom w:w="100" w:type="dxa"/>
+              <w:right w:w="100" w:type="dxa"/>
+            </w:tcMar>
+          </w:tcPr>
+          <w:p>
+            <w:pPr>
+              <w:spacing w:line="240" w:lineRule="auto"/>
+            </w:pPr>
+            <w:r>
+              <w:t>5 9</w:t>
+            </w:r>
+          </w:p>
+          <w:p>
+            <w:pPr>
+              <w:spacing w:line="240" w:lineRule="auto"/>
+            </w:pPr>
+            <w:r>
+              <w:t>1 1</w:t>
+            </w:r>
+          </w:p>
+          <w:p>
+            <w:pPr>
+              <w:spacing w:line="240" w:lineRule="auto"/>
+            </w:pPr>
+            <w:r>
+              <w:t>1 5</w:t>
+            </w:r>
+          </w:p>
+          <w:p>
+            <w:pPr>
+              <w:spacing w:line="240" w:lineRule="auto"/>
+            </w:pPr>
+            <w:r>
+              <w:t>2 2</w:t>
+            </w:r>
+          </w:p>
+          <w:p>
+            <w:pPr>
+              <w:spacing w:line="240" w:lineRule="auto"/>
+            </w:pPr>
+            <w:r>
+              <w:t>2 4</w:t>
+            </w:r>
+          </w:p>
+          <w:p>
+            <w:pPr>
+              <w:spacing w:line="240" w:lineRule="auto"/>
+            </w:pPr>
+            <w:r>
+              <w:t>3 3</w:t>
+            </w:r>
+          </w:p>
+          <w:p>
+            <w:pPr>
+              <w:spacing w:line="240" w:lineRule="auto"/>
+            </w:pPr>
+            <w:r>
+              <w:t>4 2</w:t>
+            </w:r>
+          </w:p>
+          <w:p>
+            <w:pPr>
+              <w:spacing w:line="240" w:lineRule="auto"/>
+            </w:pPr>
+            <w:r>
+              <w:t>4 4</w:t>
+            </w:r>
+          </w:p>
+          <w:p>
+            <w:pPr>
+              <w:spacing w:line="240" w:lineRule="auto"/>
+            </w:pPr>
+            <w:r>
+              <w:t>5 1</w:t>
+            </w:r>
+          </w:p>
+          <w:p>
+            <w:pPr>
+              <w:spacing w:line="240" w:lineRule="auto"/>
+            </w:pPr>
+            <w:r>
+              <w:t>5 5</w:t>
+            </w:r>
+          </w:p>
+        </w:tc>
+        <w:tc>
+          <w:tcPr>
+            <w:tcW w:w="4514" w:type="dxa"/>
+            <w:shd w:val="clear" w:color="auto" w:fill="auto"/>
+            <w:tcMar>
+              <w:top w:w="100" w:type="dxa"/>
+              <w:left w:w="100" w:type="dxa"/>
+              <w:bottom w:w="100" w:type="dxa"/>
+              <w:right w:w="100" w:type="dxa"/>
+            </w:tcMar>
+          </w:tcPr>
+          <w:p>
+            <w:pPr>
+              <w:spacing w:line="240" w:lineRule="auto"/>
+            </w:pPr>
+            <w:r>
+              <w:t>3 2 3 8</w:t>
+            </w:r>
+          </w:p>
+          <w:p>
+            <w:pPr>
+              <w:spacing w:line="240" w:lineRule="auto"/>
+            </w:pPr>
+            <w:r>
+              <w:t>3 1 4 9</w:t>
+            </w:r>
+          </w:p>
+          <w:p>
+            <w:pPr>
+              <w:spacing w:line="240" w:lineRule="auto"/>
+            </w:pPr>
+            <w:r>
+              <w:t>4 1 4 5 6</w:t>
+            </w:r>
+          </w:p>
+          <w:p>
+            <w:pPr>
+              <w:spacing w:line="240" w:lineRule="auto"/>
+            </w:pPr>
+            <w:r>
+              <w:t>4 2 3 5 7</w:t>
+            </w:r>
+          </w:p>
+          <w:p>
+            <w:pPr>
+              <w:spacing w:line="240" w:lineRule="auto"/>
+            </w:pPr>
+            <w:r>
+              <w:t>4 3 4 6 7</w:t>
+            </w:r>
+          </w:p>
+          <w:p>
+            <w:pPr>
+              <w:spacing w:line="240" w:lineRule="auto"/>
+            </w:pPr>
+            <w:r>
+              <w:t>4 3 5 7 8</w:t>
+            </w:r>
+          </w:p>
+          <w:p>
+            <w:pPr>
+              <w:spacing w:line="240" w:lineRule="auto"/>
+            </w:pPr>
+            <w:r>
+              <w:t>4 4 5 6 9</w:t>
+            </w:r>
+          </w:p>
+          <w:p>
+            <w:pPr>
+              <w:spacing w:line="240" w:lineRule="auto"/>
+            </w:pPr>
+            <w:r>
+              <w:t>3 1 6 9</w:t>
+            </w:r>
+          </w:p>
+          <w:p>
+            <w:pPr>
+              <w:spacing w:line="240" w:lineRule="auto"/>
+            </w:pPr>
+            <w:r>
+              <w:t>3 2 7 8</w:t>
             </w:r>
           </w:p>
         </w:tc>

</xml_diff>